<commit_message>
changes to thesis proposal
</commit_message>
<xml_diff>
--- a/thesis proposal v1.docx
+++ b/thesis proposal v1.docx
@@ -100,7 +100,7 @@
                                         <w:sz w:val="72"/>
                                         <w:szCs w:val="72"/>
                                       </w:rPr>
-                                      <w:t>The Foghorn – A Game About Fake News</w:t>
+                                      <w:t>Analysis of News Headlines by Artificial Intelligence Systems</w:t>
                                     </w:r>
                                   </w:sdtContent>
                                 </w:sdt>
@@ -335,7 +335,7 @@
                                   <w:sz w:val="72"/>
                                   <w:szCs w:val="72"/>
                                 </w:rPr>
-                                <w:t>The Foghorn – A Game About Fake News</w:t>
+                                <w:t>Analysis of News Headlines by Artificial Intelligence Systems</w:t>
                               </w:r>
                             </w:sdtContent>
                           </w:sdt>
@@ -720,42 +720,113 @@
         <w:jc w:val="both"/>
       </w:pPr>
       <w:r>
-        <w:t>This document intends to propose the creation of a digital game based on the spread of fake news by placing the player in a role</w:t>
-      </w:r>
-      <w:r>
-        <w:t xml:space="preserve"> of </w:t>
-      </w:r>
-      <w:r>
-        <w:t>a prospective media owner who uses several forms of m</w:t>
-      </w:r>
-      <w:r>
-        <w:t>edia to push his agenda and enrich himself. A key system for the game would be scraping real headlines from a variety of sources</w:t>
-      </w:r>
-      <w:r>
-        <w:t xml:space="preserve"> using Node.JS</w:t>
-      </w:r>
-      <w:r>
-        <w:t xml:space="preserve"> in order to </w:t>
-      </w:r>
-      <w:r>
-        <w:t>analyze</w:t>
-      </w:r>
-      <w:r>
-        <w:t xml:space="preserve"> them using sentiment analysis carried out by the Watson artificial </w:t>
+        <w:t xml:space="preserve">This document intends to propose the analysis of news headlines using the sentimental analysis modules of artificial intelligence systems such as Watson, Google Cloud and Amazon Comprehend. This is </w:t>
+      </w:r>
+      <w:r>
+        <w:t>part of the creation of the design of a serious game which aims to utilize this research to demonstrate the spread and power of fake news.</w:t>
+      </w:r>
+      <w:r>
+        <w:t xml:space="preserve"> The game will utilize research carried out in the f</w:t>
+      </w:r>
+      <w:r>
+        <w:t>ield of the spread of fake news, as well as inform players as to its spread and means to control and arrest its spread.</w:t>
+      </w:r>
+    </w:p>
+    <w:p>
+      <w:pPr>
+        <w:pStyle w:val="Heading1"/>
+      </w:pPr>
+      <w:r>
+        <w:t>Motivation</w:t>
+      </w:r>
+    </w:p>
+    <w:p>
+      <w:pPr>
+        <w:jc w:val="both"/>
+      </w:pPr>
+      <w:r>
+        <w:t xml:space="preserve">The spread of fake news has been a highly topical subject today, which has had a significant impact on the events in society today all over the world. </w:t>
+      </w:r>
+      <w:r>
+        <w:t>This outreach of propaganda</w:t>
+      </w:r>
+      <w:r>
+        <w:t>, whether motivated</w:t>
+      </w:r>
+      <w:r>
+        <w:t xml:space="preserve"> by state actors or other groups, has resul</w:t>
+      </w:r>
+      <w:r>
+        <w:t>ted in highly significant world events in the West over the last three years, such as the vote for Great Britain to leave the European Union, the election</w:t>
+      </w:r>
+      <w:r>
+        <w:t xml:space="preserve"> and popularity</w:t>
+      </w:r>
+      <w:r>
+        <w:t xml:space="preserve"> of United States President Donald Trump, and </w:t>
+      </w:r>
+      <w:r>
+        <w:t xml:space="preserve">the rise of </w:t>
+      </w:r>
+      <w:r>
+        <w:t xml:space="preserve">highly autocratic politics. However, it is hardly a new phenomenon </w:t>
+      </w:r>
+      <w:r>
+        <w:t>unique to the last few years, especially outside the West in more develo</w:t>
+      </w:r>
+      <w:r>
+        <w:t>ping countries with powerful groups outside establishment sources and a perception of being far more reliable than the ‘compromised’ mainstream.</w:t>
+      </w:r>
+    </w:p>
+    <w:p>
+      <w:pPr>
+        <w:jc w:val="both"/>
+      </w:pPr>
+      <w:r>
+        <w:t>While a good portion of the epidemic has been attributed, especially in the United States, to actively motivated work from state actors</w:t>
+      </w:r>
+      <w:r>
+        <w:t xml:space="preserve"> as a form of information warfare in order to influence </w:t>
+      </w:r>
+      <w:r>
+        <w:t xml:space="preserve">policy, it is undeniable that a significant portion of propaganda spread is due to </w:t>
+      </w:r>
+      <w:r>
+        <w:t xml:space="preserve">people agreeing with the implications, if not necessarily the exact </w:t>
       </w:r>
       <w:proofErr w:type="gramStart"/>
       <w:r>
-        <w:t>inte</w:t>
-      </w:r>
-      <w:r>
-        <w:t>lligence, and</w:t>
+        <w:t>false fact</w:t>
       </w:r>
       <w:proofErr w:type="gramEnd"/>
       <w:r>
-        <w:t xml:space="preserve"> utilize them as headlines that can be used as game pieces. The game will utilize research carried out in the f</w:t>
-      </w:r>
-      <w:r>
-        <w:t>ield of the spread of fake news, as well as inform players as to its spread and means to control and arrest its spread.</w:t>
+        <w:t>, that</w:t>
+      </w:r>
+      <w:r>
+        <w:t xml:space="preserve"> is being spread. Having seen several friends and acquaintances </w:t>
+      </w:r>
+      <w:r>
+        <w:t xml:space="preserve">believe falsehoods due to the news playing into culturally established narratives, I am not sure that the </w:t>
+      </w:r>
+    </w:p>
+    <w:p>
+      <w:pPr>
+        <w:jc w:val="both"/>
+      </w:pPr>
+      <w:r>
+        <w:t xml:space="preserve">I am interested in expressing research into this field into video game form, and therefore </w:t>
+      </w:r>
+      <w:r>
+        <w:t xml:space="preserve">would like to </w:t>
+      </w:r>
+      <w:r>
+        <w:t xml:space="preserve">create a digital game, potentially in HTML5 in order to better integrate the Node elements of importing the real-life headlines from a variety of </w:t>
+      </w:r>
+      <w:r>
+        <w:t xml:space="preserve">real-life news outlets with differing levels of bias. I believe and hope that players experiencing the game will be able to see how fake news spreads across all </w:t>
+      </w:r>
+      <w:r>
+        <w:t>media and how it may be inhibited.</w:t>
       </w:r>
     </w:p>
     <w:p>
@@ -763,7 +834,7 @@
         <w:pStyle w:val="Heading1"/>
       </w:pPr>
       <w:r>
-        <w:t>Motivation</w:t>
+        <w:t>Previous Work</w:t>
       </w:r>
     </w:p>
     <w:p>
@@ -771,111 +842,6 @@
         <w:jc w:val="both"/>
       </w:pPr>
       <w:r>
-        <w:t xml:space="preserve">The spread of fake news has been a highly topical subject today, which has had a significant impact on the events in society today all over the world. </w:t>
-      </w:r>
-      <w:r>
-        <w:t>This outreach of propaganda</w:t>
-      </w:r>
-      <w:r>
-        <w:t>, whether motivated</w:t>
-      </w:r>
-      <w:r>
-        <w:t xml:space="preserve"> by state actors or other groups, has resul</w:t>
-      </w:r>
-      <w:r>
-        <w:t>ted in highly significant world events in the West over the last three years, such as the vote for Great Britain to leave the European Union, the election</w:t>
-      </w:r>
-      <w:r>
-        <w:t xml:space="preserve"> and popularity</w:t>
-      </w:r>
-      <w:r>
-        <w:t xml:space="preserve"> of United States President Donald Trump, and </w:t>
-      </w:r>
-      <w:r>
-        <w:t xml:space="preserve">the rise of </w:t>
-      </w:r>
-      <w:r>
-        <w:t xml:space="preserve">highly autocratic politics. However, it is hardly a new phenomenon </w:t>
-      </w:r>
-      <w:r>
-        <w:t>unique to the last few years, especially outside the West in more develo</w:t>
-      </w:r>
-      <w:r>
-        <w:t>ping countries with powerful groups outside establishment sources and a perception of being far more reliable than the ‘compromised’ mainstream.</w:t>
-      </w:r>
-    </w:p>
-    <w:p>
-      <w:pPr>
-        <w:jc w:val="both"/>
-      </w:pPr>
-      <w:r>
-        <w:t>While a good portion of the epidemic has been attributed, especially in the United States, to actively motivated work from state actors</w:t>
-      </w:r>
-      <w:r>
-        <w:t xml:space="preserve"> as a form of information warfare </w:t>
-      </w:r>
-      <w:proofErr w:type="gramStart"/>
-      <w:r>
-        <w:t>in order to</w:t>
-      </w:r>
-      <w:proofErr w:type="gramEnd"/>
-      <w:r>
-        <w:t xml:space="preserve"> influence </w:t>
-      </w:r>
-      <w:r>
-        <w:t xml:space="preserve">policy, it is undeniable that a significant portion of propaganda spread is due to </w:t>
-      </w:r>
-      <w:r>
-        <w:t>people agreeing with the implications, if not necessarily the exact false fact, that</w:t>
-      </w:r>
-      <w:r>
-        <w:t xml:space="preserve"> is being spread. Having seen several friends and acquaintances </w:t>
-      </w:r>
-      <w:r>
-        <w:t xml:space="preserve">believe falsehoods due to the news playing into culturally established narratives, I am not sure that the </w:t>
-      </w:r>
-    </w:p>
-    <w:p>
-      <w:pPr>
-        <w:jc w:val="both"/>
-      </w:pPr>
-      <w:r>
-        <w:t xml:space="preserve">I am interested in expressing research into this field into video game form, and therefore </w:t>
-      </w:r>
-      <w:r>
-        <w:t xml:space="preserve">would like to </w:t>
-      </w:r>
-      <w:r>
-        <w:t xml:space="preserve">create a digital game, potentially in HTML5 </w:t>
-      </w:r>
-      <w:proofErr w:type="gramStart"/>
-      <w:r>
-        <w:t>in order to</w:t>
-      </w:r>
-      <w:proofErr w:type="gramEnd"/>
-      <w:r>
-        <w:t xml:space="preserve"> better integrate the Node elements of importing the real-life headlines from a variety of </w:t>
-      </w:r>
-      <w:r>
-        <w:t xml:space="preserve">real-life news outlets with differing levels of bias. I believe and hope that players experiencing the game will be able to see how fake news spreads across all </w:t>
-      </w:r>
-      <w:r>
-        <w:t>media and how it may be inhibited.</w:t>
-      </w:r>
-    </w:p>
-    <w:p>
-      <w:pPr>
-        <w:pStyle w:val="Heading1"/>
-      </w:pPr>
-      <w:r>
-        <w:t>Previous Work</w:t>
-      </w:r>
-    </w:p>
-    <w:p>
-      <w:pPr>
-        <w:jc w:val="both"/>
-      </w:pPr>
-      <w:r>
         <w:t xml:space="preserve">Most of the work in the field of the analysis of fake news has been either technical – understanding the spread of fake news through new mass media such as </w:t>
       </w:r>
       <w:r>
@@ -901,23 +867,47 @@
       <w:r>
         <w:t xml:space="preserve">these media in the form of viewership and clicks, which seems to correlate with the generally accepted idea that ‘outrage sells’. </w:t>
       </w:r>
-    </w:p>
-    <w:p>
-      <w:pPr>
-        <w:jc w:val="both"/>
-      </w:pPr>
-      <w:r>
-        <w:t xml:space="preserve">Robin </w:t>
+      <w:proofErr w:type="spellStart"/>
+      <w:r>
+        <w:t>Langin</w:t>
+      </w:r>
+      <w:proofErr w:type="spellEnd"/>
+      <w:r>
+        <w:t xml:space="preserve"> has found that fake news spread is not, contrary to popular belief, primarily spread by bots, but by actual humans. </w:t>
       </w:r>
       <w:bookmarkStart w:id="0" w:name="_GoBack"/>
       <w:bookmarkEnd w:id="0"/>
     </w:p>
     <w:p>
       <w:pPr>
+        <w:jc w:val="both"/>
+      </w:pPr>
+      <w:r>
+        <w:t>There have also been several ideas regarding the</w:t>
+      </w:r>
+      <w:r>
+        <w:t xml:space="preserve"> methods by which fake news might be contained. These include the idea of “”</w:t>
+      </w:r>
+    </w:p>
+    <w:p>
+      <w:pPr>
         <w:pStyle w:val="Heading1"/>
       </w:pPr>
       <w:r>
         <w:lastRenderedPageBreak/>
+        <w:t>Background Research</w:t>
+      </w:r>
+    </w:p>
+    <w:p>
+      <w:r>
+        <w:t xml:space="preserve">In preparation for the start of the thesis, I have carried out preliminary research in order to display early data results for several </w:t>
+      </w:r>
+    </w:p>
+    <w:p>
+      <w:pPr>
+        <w:pStyle w:val="Heading1"/>
+      </w:pPr>
+      <w:r>
         <w:t>Timetable</w:t>
       </w:r>
     </w:p>
@@ -1311,6 +1301,7 @@
     <w:lsdException w:name="HTML Sample" w:semiHidden="1" w:unhideWhenUsed="1"/>
     <w:lsdException w:name="HTML Typewriter" w:semiHidden="1" w:unhideWhenUsed="1"/>
     <w:lsdException w:name="HTML Variable" w:semiHidden="1" w:unhideWhenUsed="1"/>
+    <w:lsdException w:name="Normal Table" w:semiHidden="1" w:unhideWhenUsed="1"/>
     <w:lsdException w:name="annotation subject" w:semiHidden="1" w:unhideWhenUsed="1"/>
     <w:lsdException w:name="No List" w:semiHidden="1" w:unhideWhenUsed="1"/>
     <w:lsdException w:name="Outline List 1" w:semiHidden="1" w:unhideWhenUsed="1"/>
@@ -1354,8 +1345,10 @@
     <w:lsdException w:name="Table Elegant" w:semiHidden="1" w:unhideWhenUsed="1"/>
     <w:lsdException w:name="Table Professional" w:semiHidden="1" w:unhideWhenUsed="1"/>
     <w:lsdException w:name="Table Subtle 1" w:semiHidden="1" w:unhideWhenUsed="1"/>
+    <w:lsdException w:name="Table Subtle 2" w:semiHidden="1" w:unhideWhenUsed="1"/>
     <w:lsdException w:name="Table Web 1" w:semiHidden="1" w:unhideWhenUsed="1"/>
     <w:lsdException w:name="Table Web 2" w:semiHidden="1" w:unhideWhenUsed="1"/>
+    <w:lsdException w:name="Table Web 3" w:semiHidden="1" w:unhideWhenUsed="1"/>
     <w:lsdException w:name="Balloon Text" w:semiHidden="1" w:unhideWhenUsed="1"/>
     <w:lsdException w:name="Table Grid" w:uiPriority="39"/>
     <w:lsdException w:name="Table Theme" w:semiHidden="1" w:unhideWhenUsed="1"/>

</xml_diff>

<commit_message>
included webstorm attempt and proposal update
</commit_message>
<xml_diff>
--- a/thesis proposal v1.docx
+++ b/thesis proposal v1.docx
@@ -851,10 +851,32 @@
         <w:t xml:space="preserve"> – </w:t>
       </w:r>
       <w:r>
-        <w:t xml:space="preserve">or sociological – understanding the nature of fake news and how it influences the people it targets to achieve its ideological aims. </w:t>
+        <w:t>or sociological – understanding the nature of fake news and how it influences the people it targets to achieve its ideological aims.</w:t>
+      </w:r>
+      <w:r>
+        <w:t xml:space="preserve"> Baum et al discuss the history of fake news, and its rise being linked to legitimate reduction in the popular legitimacy of mainstream media </w:t>
       </w:r>
       <w:proofErr w:type="spellStart"/>
       <w:r>
+        <w:t>organisations</w:t>
+      </w:r>
+      <w:proofErr w:type="spellEnd"/>
+      <w:r>
+        <w:t xml:space="preserve">, for reasons both rational – such as the ties </w:t>
+      </w:r>
+      <w:proofErr w:type="gramStart"/>
+      <w:r>
+        <w:t>of  and</w:t>
+      </w:r>
+      <w:proofErr w:type="gramEnd"/>
+      <w:r>
+        <w:t xml:space="preserve"> irrational. They also talk about h</w:t>
+      </w:r>
+      <w:r>
+        <w:t xml:space="preserve"> </w:t>
+      </w:r>
+      <w:proofErr w:type="spellStart"/>
+      <w:r>
         <w:t>Sobieraj</w:t>
       </w:r>
       <w:proofErr w:type="spellEnd"/>
@@ -873,44 +895,109 @@
       </w:r>
       <w:proofErr w:type="spellEnd"/>
       <w:r>
-        <w:t xml:space="preserve"> has found that fake news spread is not, contrary to popular belief, primarily spread by bots, but by actual humans. </w:t>
+        <w:t xml:space="preserve"> has found that fake news spread is not, contrary to popular belief, primarily spread by bots, but by actual humans</w:t>
+      </w:r>
+      <w:r>
+        <w:t xml:space="preserve"> – while some of these may be malicious actors </w:t>
+      </w:r>
+      <w:r>
+        <w:t xml:space="preserve">carrying out information warfare or propagandizing techniques, most are </w:t>
+      </w:r>
+      <w:r>
+        <w:t>regular politically ‘aware’ citizens sharing information of whose falsity they are either unaware or indifferent.</w:t>
+      </w:r>
+    </w:p>
+    <w:p>
+      <w:pPr>
+        <w:jc w:val="both"/>
+      </w:pPr>
+      <w:r>
+        <w:lastRenderedPageBreak/>
+        <w:t>There have also been several ideas regarding the</w:t>
+      </w:r>
+      <w:r>
+        <w:t xml:space="preserve"> methods by which fake news might be contained. These include the idea of “</w:t>
+      </w:r>
+      <w:r>
+        <w:t>guardians</w:t>
+      </w:r>
+      <w:r>
+        <w:t>”</w:t>
+      </w:r>
+      <w:r>
+        <w:t xml:space="preserve">, proposed by Vo and Lee, </w:t>
+      </w:r>
+      <w:r>
+        <w:t>users who</w:t>
+      </w:r>
+      <w:r>
+        <w:t xml:space="preserve"> can recommend </w:t>
+      </w:r>
+      <w:r>
+        <w:t>verified facts to users</w:t>
+      </w:r>
+      <w:r>
+        <w:t xml:space="preserve"> in response to popular misconceptions/fake news about popular figures. Websites such as </w:t>
+      </w:r>
+      <w:proofErr w:type="spellStart"/>
+      <w:r>
+        <w:t>Politifact</w:t>
+      </w:r>
+      <w:proofErr w:type="spellEnd"/>
+      <w:r>
+        <w:t xml:space="preserve"> and Snopes have </w:t>
+      </w:r>
+    </w:p>
+    <w:p>
+      <w:pPr>
+        <w:pStyle w:val="Heading1"/>
+      </w:pPr>
+      <w:r>
+        <w:t>Background Research</w:t>
+      </w:r>
+    </w:p>
+    <w:p>
+      <w:pPr>
+        <w:jc w:val="both"/>
+      </w:pPr>
+      <w:r>
+        <w:t xml:space="preserve">In preparation for the start of the thesis, I have carried out preliminary research in order to display early data results for several </w:t>
+      </w:r>
+      <w:r>
+        <w:t>artificial intelligence systems which can be used to create guesses for the</w:t>
+      </w:r>
+      <w:r>
+        <w:t xml:space="preserve"> results that are obtained when analyzing headlines from several sources, such as Google Cloud, </w:t>
+      </w:r>
+      <w:r>
+        <w:t>IBM Watson and Amazon Comprehend.</w:t>
+      </w:r>
+      <w:r>
+        <w:t xml:space="preserve"> The headlines were drawn from several news sources such as CNN, Fox News, The New York Times, The Washington Post, Mother Jones and Breitbart. </w:t>
+      </w:r>
+      <w:r>
+        <w:t>The raw results are available in the appendix provided.</w:t>
+      </w:r>
+    </w:p>
+    <w:p>
+      <w:pPr>
+        <w:jc w:val="both"/>
+      </w:pPr>
+      <w:r>
+        <w:t>In most cases, the results of the analysis</w:t>
       </w:r>
       <w:bookmarkStart w:id="0" w:name="_GoBack"/>
       <w:bookmarkEnd w:id="0"/>
     </w:p>
     <w:p>
       <w:pPr>
-        <w:jc w:val="both"/>
-      </w:pPr>
-      <w:r>
-        <w:t>There have also been several ideas regarding the</w:t>
-      </w:r>
-      <w:r>
-        <w:t xml:space="preserve"> methods by which fake news might be contained. These include the idea of “”</w:t>
-      </w:r>
-    </w:p>
-    <w:p>
-      <w:pPr>
         <w:pStyle w:val="Heading1"/>
       </w:pPr>
       <w:r>
-        <w:lastRenderedPageBreak/>
-        <w:t>Background Research</w:t>
-      </w:r>
-    </w:p>
-    <w:p>
-      <w:r>
-        <w:t xml:space="preserve">In preparation for the start of the thesis, I have carried out preliminary research in order to display early data results for several </w:t>
-      </w:r>
-    </w:p>
-    <w:p>
-      <w:pPr>
-        <w:pStyle w:val="Heading1"/>
-      </w:pPr>
-      <w:r>
         <w:t>Timetable</w:t>
       </w:r>
     </w:p>
+    <w:p/>
     <w:p>
       <w:pPr>
         <w:rPr>

</xml_diff>